<commit_message>
add tutorials in pdf
</commit_message>
<xml_diff>
--- a/tutorials/01-vscode-anaconda-tutorial.docx
+++ b/tutorials/01-vscode-anaconda-tutorial.docx
@@ -7,49 +7,7 @@
         <w:pStyle w:val="Title"/>
       </w:pPr>
       <w:r>
-        <w:t xml:space="preserve">Installing</w:t>
-      </w:r>
-      <w:r>
-        <w:t xml:space="preserve"> </w:t>
-      </w:r>
-      <w:r>
-        <w:t xml:space="preserve">VS</w:t>
-      </w:r>
-      <w:r>
-        <w:t xml:space="preserve"> </w:t>
-      </w:r>
-      <w:r>
-        <w:t xml:space="preserve">Code</w:t>
-      </w:r>
-      <w:r>
-        <w:t xml:space="preserve"> </w:t>
-      </w:r>
-      <w:r>
-        <w:t xml:space="preserve">and</w:t>
-      </w:r>
-      <w:r>
-        <w:t xml:space="preserve"> </w:t>
-      </w:r>
-      <w:r>
-        <w:t xml:space="preserve">Connecting</w:t>
-      </w:r>
-      <w:r>
-        <w:t xml:space="preserve"> </w:t>
-      </w:r>
-      <w:r>
-        <w:t xml:space="preserve">it</w:t>
-      </w:r>
-      <w:r>
-        <w:t xml:space="preserve"> </w:t>
-      </w:r>
-      <w:r>
-        <w:t xml:space="preserve">with</w:t>
-      </w:r>
-      <w:r>
-        <w:t xml:space="preserve"> </w:t>
-      </w:r>
-      <w:r>
-        <w:t xml:space="preserve">Anaconda</w:t>
+        <w:t xml:space="preserve">Installing VS Code and Connecting it with Anaconda</w:t>
       </w:r>
     </w:p>
     <w:p>
@@ -57,13 +15,7 @@
         <w:pStyle w:val="Author"/>
       </w:pPr>
       <w:r>
-        <w:t xml:space="preserve">Danilo</w:t>
-      </w:r>
-      <w:r>
-        <w:t xml:space="preserve"> </w:t>
-      </w:r>
-      <w:r>
-        <w:t xml:space="preserve">Freire</w:t>
+        <w:t xml:space="preserve">Danilo Freire</w:t>
       </w:r>
     </w:p>
     <w:bookmarkStart w:id="21" w:name="introduction"/>
@@ -207,7 +159,7 @@
       </w:r>
     </w:p>
     <w:bookmarkEnd w:id="25"/>
-    <w:bookmarkStart w:id="62" w:name="download-and-install-vs-code"/>
+    <w:bookmarkStart w:id="37" w:name="download-and-install-vs-code"/>
     <w:p>
       <w:pPr>
         <w:pStyle w:val="Heading1"/>
@@ -257,13 +209,7 @@
         <w:t xml:space="preserve"> </w:t>
       </w:r>
       <w:r>
-        <w:t xml:space="preserve">“</w:t>
-      </w:r>
-      <w:r>
-        <w:t xml:space="preserve">Download</w:t>
-      </w:r>
-      <w:r>
-        <w:t xml:space="preserve">”</w:t>
+        <w:t xml:space="preserve">“Download”</w:t>
       </w:r>
       <w:r>
         <w:t xml:space="preserve"> </w:t>
@@ -272,62 +218,7 @@
         <w:t xml:space="preserve">button for your operating system (Windows, macOS, or Linux).</w:t>
       </w:r>
     </w:p>
-    <w:p>
-      <w:pPr>
-        <w:pStyle w:val="CaptionedFigure"/>
-      </w:pPr>
-      <w:r>
-        <w:drawing>
-          <wp:inline>
-            <wp:extent cx="5334000" cy="2889250"/>
-            <wp:effectExtent b="0" l="0" r="0" t="0"/>
-            <wp:docPr descr="VS Code Website" title="" id="28" name="Picture"/>
-            <a:graphic>
-              <a:graphicData uri="http://schemas.openxmlformats.org/drawingml/2006/picture">
-                <pic:pic>
-                  <pic:nvPicPr>
-                    <pic:cNvPr descr="images/vscode-download.png" id="29" name="Picture"/>
-                    <pic:cNvPicPr>
-                      <a:picLocks noChangeArrowheads="1" noChangeAspect="1"/>
-                    </pic:cNvPicPr>
-                  </pic:nvPicPr>
-                  <pic:blipFill>
-                    <a:blip r:embed="rId27"/>
-                    <a:stretch>
-                      <a:fillRect/>
-                    </a:stretch>
-                  </pic:blipFill>
-                  <pic:spPr bwMode="auto">
-                    <a:xfrm>
-                      <a:off x="0" y="0"/>
-                      <a:ext cx="5334000" cy="2889250"/>
-                    </a:xfrm>
-                    <a:prstGeom prst="rect">
-                      <a:avLst/>
-                    </a:prstGeom>
-                    <a:noFill/>
-                    <a:ln w="9525">
-                      <a:noFill/>
-                      <a:headEnd/>
-                      <a:tailEnd/>
-                    </a:ln>
-                  </pic:spPr>
-                </pic:pic>
-              </a:graphicData>
-            </a:graphic>
-          </wp:inline>
-        </w:drawing>
-      </w:r>
-    </w:p>
-    <w:p>
-      <w:pPr>
-        <w:pStyle w:val="ImageCaption"/>
-      </w:pPr>
-      <w:r>
-        <w:t xml:space="preserve">VS Code Website</w:t>
-      </w:r>
-    </w:p>
-    <w:bookmarkStart w:id="45" w:name="for-windows-users"/>
+    <w:bookmarkStart w:id="27" w:name="for-windows-users"/>
     <w:p>
       <w:pPr>
         <w:pStyle w:val="Heading2"/>
@@ -351,13 +242,7 @@
         <w:t xml:space="preserve"> </w:t>
       </w:r>
       <w:r>
-        <w:t xml:space="preserve">“</w:t>
-      </w:r>
-      <w:r>
-        <w:t xml:space="preserve">VSCodeUserSetup-{version}.exe</w:t>
-      </w:r>
-      <w:r>
-        <w:t xml:space="preserve">”</w:t>
+        <w:t xml:space="preserve">“VSCodeUserSetup-{version}.exe”</w:t>
       </w:r>
       <w:r>
         <w:t xml:space="preserve"> </w:t>
@@ -368,61 +253,6 @@
     </w:p>
     <w:p>
       <w:pPr>
-        <w:pStyle w:val="CaptionedFigure"/>
-      </w:pPr>
-      <w:r>
-        <w:drawing>
-          <wp:inline>
-            <wp:extent cx="5334000" cy="3272631"/>
-            <wp:effectExtent b="0" l="0" r="0" t="0"/>
-            <wp:docPr descr="Windows Installation" title="" id="31" name="Picture"/>
-            <a:graphic>
-              <a:graphicData uri="http://schemas.openxmlformats.org/drawingml/2006/picture">
-                <pic:pic>
-                  <pic:nvPicPr>
-                    <pic:cNvPr descr="images/windows01.png" id="32" name="Picture"/>
-                    <pic:cNvPicPr>
-                      <a:picLocks noChangeArrowheads="1" noChangeAspect="1"/>
-                    </pic:cNvPicPr>
-                  </pic:nvPicPr>
-                  <pic:blipFill>
-                    <a:blip r:embed="rId30"/>
-                    <a:stretch>
-                      <a:fillRect/>
-                    </a:stretch>
-                  </pic:blipFill>
-                  <pic:spPr bwMode="auto">
-                    <a:xfrm>
-                      <a:off x="0" y="0"/>
-                      <a:ext cx="5334000" cy="3272631"/>
-                    </a:xfrm>
-                    <a:prstGeom prst="rect">
-                      <a:avLst/>
-                    </a:prstGeom>
-                    <a:noFill/>
-                    <a:ln w="9525">
-                      <a:noFill/>
-                      <a:headEnd/>
-                      <a:tailEnd/>
-                    </a:ln>
-                  </pic:spPr>
-                </pic:pic>
-              </a:graphicData>
-            </a:graphic>
-          </wp:inline>
-        </w:drawing>
-      </w:r>
-    </w:p>
-    <w:p>
-      <w:pPr>
-        <w:pStyle w:val="ImageCaption"/>
-      </w:pPr>
-      <w:r>
-        <w:t xml:space="preserve">Windows Installation</w:t>
-      </w:r>
-    </w:p>
-    <w:p>
-      <w:pPr>
         <w:pStyle w:val="Compact"/>
         <w:numPr>
           <w:ilvl w:val="0"/>
@@ -436,13 +266,7 @@
         <w:t xml:space="preserve"> </w:t>
       </w:r>
       <w:r>
-        <w:t xml:space="preserve">“</w:t>
-      </w:r>
-      <w:r>
-        <w:t xml:space="preserve">Next</w:t>
-      </w:r>
-      <w:r>
-        <w:t xml:space="preserve">”</w:t>
+        <w:t xml:space="preserve">“Next”</w:t>
       </w:r>
       <w:r>
         <w:t xml:space="preserve">.</w:t>
@@ -450,61 +274,6 @@
     </w:p>
     <w:p>
       <w:pPr>
-        <w:pStyle w:val="CaptionedFigure"/>
-      </w:pPr>
-      <w:r>
-        <w:drawing>
-          <wp:inline>
-            <wp:extent cx="5334000" cy="4021197"/>
-            <wp:effectExtent b="0" l="0" r="0" t="0"/>
-            <wp:docPr descr="License Agreement" title="" id="34" name="Picture"/>
-            <a:graphic>
-              <a:graphicData uri="http://schemas.openxmlformats.org/drawingml/2006/picture">
-                <pic:pic>
-                  <pic:nvPicPr>
-                    <pic:cNvPr descr="images/windows02.png" id="35" name="Picture"/>
-                    <pic:cNvPicPr>
-                      <a:picLocks noChangeArrowheads="1" noChangeAspect="1"/>
-                    </pic:cNvPicPr>
-                  </pic:nvPicPr>
-                  <pic:blipFill>
-                    <a:blip r:embed="rId33"/>
-                    <a:stretch>
-                      <a:fillRect/>
-                    </a:stretch>
-                  </pic:blipFill>
-                  <pic:spPr bwMode="auto">
-                    <a:xfrm>
-                      <a:off x="0" y="0"/>
-                      <a:ext cx="5334000" cy="4021197"/>
-                    </a:xfrm>
-                    <a:prstGeom prst="rect">
-                      <a:avLst/>
-                    </a:prstGeom>
-                    <a:noFill/>
-                    <a:ln w="9525">
-                      <a:noFill/>
-                      <a:headEnd/>
-                      <a:tailEnd/>
-                    </a:ln>
-                  </pic:spPr>
-                </pic:pic>
-              </a:graphicData>
-            </a:graphic>
-          </wp:inline>
-        </w:drawing>
-      </w:r>
-    </w:p>
-    <w:p>
-      <w:pPr>
-        <w:pStyle w:val="ImageCaption"/>
-      </w:pPr>
-      <w:r>
-        <w:t xml:space="preserve">License Agreement</w:t>
-      </w:r>
-    </w:p>
-    <w:p>
-      <w:pPr>
         <w:pStyle w:val="Compact"/>
         <w:numPr>
           <w:ilvl w:val="0"/>
@@ -518,13 +287,7 @@
         <w:t xml:space="preserve"> </w:t>
       </w:r>
       <w:r>
-        <w:t xml:space="preserve">“</w:t>
-      </w:r>
-      <w:r>
-        <w:t xml:space="preserve">Next</w:t>
-      </w:r>
-      <w:r>
-        <w:t xml:space="preserve">”</w:t>
+        <w:t xml:space="preserve">“Next”</w:t>
       </w:r>
       <w:r>
         <w:t xml:space="preserve">.</w:t>
@@ -532,61 +295,6 @@
     </w:p>
     <w:p>
       <w:pPr>
-        <w:pStyle w:val="CaptionedFigure"/>
-      </w:pPr>
-      <w:r>
-        <w:drawing>
-          <wp:inline>
-            <wp:extent cx="5334000" cy="4039109"/>
-            <wp:effectExtent b="0" l="0" r="0" t="0"/>
-            <wp:docPr descr="Installation Location" title="" id="37" name="Picture"/>
-            <a:graphic>
-              <a:graphicData uri="http://schemas.openxmlformats.org/drawingml/2006/picture">
-                <pic:pic>
-                  <pic:nvPicPr>
-                    <pic:cNvPr descr="images/windows03.png" id="38" name="Picture"/>
-                    <pic:cNvPicPr>
-                      <a:picLocks noChangeArrowheads="1" noChangeAspect="1"/>
-                    </pic:cNvPicPr>
-                  </pic:nvPicPr>
-                  <pic:blipFill>
-                    <a:blip r:embed="rId36"/>
-                    <a:stretch>
-                      <a:fillRect/>
-                    </a:stretch>
-                  </pic:blipFill>
-                  <pic:spPr bwMode="auto">
-                    <a:xfrm>
-                      <a:off x="0" y="0"/>
-                      <a:ext cx="5334000" cy="4039109"/>
-                    </a:xfrm>
-                    <a:prstGeom prst="rect">
-                      <a:avLst/>
-                    </a:prstGeom>
-                    <a:noFill/>
-                    <a:ln w="9525">
-                      <a:noFill/>
-                      <a:headEnd/>
-                      <a:tailEnd/>
-                    </a:ln>
-                  </pic:spPr>
-                </pic:pic>
-              </a:graphicData>
-            </a:graphic>
-          </wp:inline>
-        </w:drawing>
-      </w:r>
-    </w:p>
-    <w:p>
-      <w:pPr>
-        <w:pStyle w:val="ImageCaption"/>
-      </w:pPr>
-      <w:r>
-        <w:t xml:space="preserve">Installation Location</w:t>
-      </w:r>
-    </w:p>
-    <w:p>
-      <w:pPr>
         <w:pStyle w:val="Compact"/>
         <w:numPr>
           <w:ilvl w:val="0"/>
@@ -600,13 +308,7 @@
         <w:t xml:space="preserve"> </w:t>
       </w:r>
       <w:r>
-        <w:t xml:space="preserve">“</w:t>
-      </w:r>
-      <w:r>
-        <w:t xml:space="preserve">Open with Code</w:t>
-      </w:r>
-      <w:r>
-        <w:t xml:space="preserve">”</w:t>
+        <w:t xml:space="preserve">“Open with Code”</w:t>
       </w:r>
       <w:r>
         <w:t xml:space="preserve"> </w:t>
@@ -618,13 +320,7 @@
         <w:t xml:space="preserve"> </w:t>
       </w:r>
       <w:r>
-        <w:t xml:space="preserve">“</w:t>
-      </w:r>
-      <w:r>
-        <w:t xml:space="preserve">Next</w:t>
-      </w:r>
-      <w:r>
-        <w:t xml:space="preserve">”</w:t>
+        <w:t xml:space="preserve">“Next”</w:t>
       </w:r>
       <w:r>
         <w:t xml:space="preserve">.</w:t>
@@ -632,61 +328,6 @@
     </w:p>
     <w:p>
       <w:pPr>
-        <w:pStyle w:val="CaptionedFigure"/>
-      </w:pPr>
-      <w:r>
-        <w:drawing>
-          <wp:inline>
-            <wp:extent cx="5334000" cy="4021289"/>
-            <wp:effectExtent b="0" l="0" r="0" t="0"/>
-            <wp:docPr descr="Additional Tasks" title="" id="40" name="Picture"/>
-            <a:graphic>
-              <a:graphicData uri="http://schemas.openxmlformats.org/drawingml/2006/picture">
-                <pic:pic>
-                  <pic:nvPicPr>
-                    <pic:cNvPr descr="images/windows05.png" id="41" name="Picture"/>
-                    <pic:cNvPicPr>
-                      <a:picLocks noChangeArrowheads="1" noChangeAspect="1"/>
-                    </pic:cNvPicPr>
-                  </pic:nvPicPr>
-                  <pic:blipFill>
-                    <a:blip r:embed="rId39"/>
-                    <a:stretch>
-                      <a:fillRect/>
-                    </a:stretch>
-                  </pic:blipFill>
-                  <pic:spPr bwMode="auto">
-                    <a:xfrm>
-                      <a:off x="0" y="0"/>
-                      <a:ext cx="5334000" cy="4021289"/>
-                    </a:xfrm>
-                    <a:prstGeom prst="rect">
-                      <a:avLst/>
-                    </a:prstGeom>
-                    <a:noFill/>
-                    <a:ln w="9525">
-                      <a:noFill/>
-                      <a:headEnd/>
-                      <a:tailEnd/>
-                    </a:ln>
-                  </pic:spPr>
-                </pic:pic>
-              </a:graphicData>
-            </a:graphic>
-          </wp:inline>
-        </w:drawing>
-      </w:r>
-    </w:p>
-    <w:p>
-      <w:pPr>
-        <w:pStyle w:val="ImageCaption"/>
-      </w:pPr>
-      <w:r>
-        <w:t xml:space="preserve">Additional Tasks</w:t>
-      </w:r>
-    </w:p>
-    <w:p>
-      <w:pPr>
         <w:pStyle w:val="Compact"/>
         <w:numPr>
           <w:ilvl w:val="0"/>
@@ -700,13 +341,7 @@
         <w:t xml:space="preserve"> </w:t>
       </w:r>
       <w:r>
-        <w:t xml:space="preserve">“</w:t>
-      </w:r>
-      <w:r>
-        <w:t xml:space="preserve">Install</w:t>
-      </w:r>
-      <w:r>
-        <w:t xml:space="preserve">”</w:t>
+        <w:t xml:space="preserve">“Install”</w:t>
       </w:r>
       <w:r>
         <w:t xml:space="preserve"> </w:t>
@@ -715,63 +350,8 @@
         <w:t xml:space="preserve">to begin the installation process.</w:t>
       </w:r>
     </w:p>
-    <w:p>
-      <w:pPr>
-        <w:pStyle w:val="CaptionedFigure"/>
-      </w:pPr>
-      <w:r>
-        <w:drawing>
-          <wp:inline>
-            <wp:extent cx="5334000" cy="4021289"/>
-            <wp:effectExtent b="0" l="0" r="0" t="0"/>
-            <wp:docPr descr="Installation Progress" title="" id="43" name="Picture"/>
-            <a:graphic>
-              <a:graphicData uri="http://schemas.openxmlformats.org/drawingml/2006/picture">
-                <pic:pic>
-                  <pic:nvPicPr>
-                    <pic:cNvPr descr="images/windows06.png" id="44" name="Picture"/>
-                    <pic:cNvPicPr>
-                      <a:picLocks noChangeArrowheads="1" noChangeAspect="1"/>
-                    </pic:cNvPicPr>
-                  </pic:nvPicPr>
-                  <pic:blipFill>
-                    <a:blip r:embed="rId42"/>
-                    <a:stretch>
-                      <a:fillRect/>
-                    </a:stretch>
-                  </pic:blipFill>
-                  <pic:spPr bwMode="auto">
-                    <a:xfrm>
-                      <a:off x="0" y="0"/>
-                      <a:ext cx="5334000" cy="4021289"/>
-                    </a:xfrm>
-                    <a:prstGeom prst="rect">
-                      <a:avLst/>
-                    </a:prstGeom>
-                    <a:noFill/>
-                    <a:ln w="9525">
-                      <a:noFill/>
-                      <a:headEnd/>
-                      <a:tailEnd/>
-                    </a:ln>
-                  </pic:spPr>
-                </pic:pic>
-              </a:graphicData>
-            </a:graphic>
-          </wp:inline>
-        </w:drawing>
-      </w:r>
-    </w:p>
-    <w:p>
-      <w:pPr>
-        <w:pStyle w:val="ImageCaption"/>
-      </w:pPr>
-      <w:r>
-        <w:t xml:space="preserve">Installation Progress</w:t>
-      </w:r>
-    </w:p>
-    <w:bookmarkEnd w:id="45"/>
-    <w:bookmarkStart w:id="52" w:name="for-macos-users"/>
+    <w:bookmarkEnd w:id="27"/>
+    <w:bookmarkStart w:id="28" w:name="for-macos-users"/>
     <w:p>
       <w:pPr>
         <w:pStyle w:val="Heading2"/>
@@ -792,118 +372,8 @@
         <w:t xml:space="preserve">Open the downloaded .zip file and drag the VS Code application to the Applications folder.</w:t>
       </w:r>
     </w:p>
-    <w:p>
-      <w:pPr>
-        <w:pStyle w:val="CaptionedFigure"/>
-      </w:pPr>
-      <w:r>
-        <w:drawing>
-          <wp:inline>
-            <wp:extent cx="3162300" cy="2794000"/>
-            <wp:effectExtent b="0" l="0" r="0" t="0"/>
-            <wp:docPr descr="Unzip file" title="" id="47" name="Picture"/>
-            <a:graphic>
-              <a:graphicData uri="http://schemas.openxmlformats.org/drawingml/2006/picture">
-                <pic:pic>
-                  <pic:nvPicPr>
-                    <pic:cNvPr descr="images/macos01.png" id="48" name="Picture"/>
-                    <pic:cNvPicPr>
-                      <a:picLocks noChangeArrowheads="1" noChangeAspect="1"/>
-                    </pic:cNvPicPr>
-                  </pic:nvPicPr>
-                  <pic:blipFill>
-                    <a:blip r:embed="rId46"/>
-                    <a:stretch>
-                      <a:fillRect/>
-                    </a:stretch>
-                  </pic:blipFill>
-                  <pic:spPr bwMode="auto">
-                    <a:xfrm>
-                      <a:off x="0" y="0"/>
-                      <a:ext cx="3162300" cy="2794000"/>
-                    </a:xfrm>
-                    <a:prstGeom prst="rect">
-                      <a:avLst/>
-                    </a:prstGeom>
-                    <a:noFill/>
-                    <a:ln w="9525">
-                      <a:noFill/>
-                      <a:headEnd/>
-                      <a:tailEnd/>
-                    </a:ln>
-                  </pic:spPr>
-                </pic:pic>
-              </a:graphicData>
-            </a:graphic>
-          </wp:inline>
-        </w:drawing>
-      </w:r>
-    </w:p>
-    <w:p>
-      <w:pPr>
-        <w:pStyle w:val="ImageCaption"/>
-      </w:pPr>
-      <w:r>
-        <w:t xml:space="preserve">Unzip file</w:t>
-      </w:r>
-    </w:p>
-    <w:p>
-      <w:pPr>
-        <w:pStyle w:val="CaptionedFigure"/>
-      </w:pPr>
-      <w:r>
-        <w:drawing>
-          <wp:inline>
-            <wp:extent cx="5334000" cy="3548852"/>
-            <wp:effectExtent b="0" l="0" r="0" t="0"/>
-            <wp:docPr descr="Drag to Applications folder" title="" id="50" name="Picture"/>
-            <a:graphic>
-              <a:graphicData uri="http://schemas.openxmlformats.org/drawingml/2006/picture">
-                <pic:pic>
-                  <pic:nvPicPr>
-                    <pic:cNvPr descr="images/macos02.png" id="51" name="Picture"/>
-                    <pic:cNvPicPr>
-                      <a:picLocks noChangeArrowheads="1" noChangeAspect="1"/>
-                    </pic:cNvPicPr>
-                  </pic:nvPicPr>
-                  <pic:blipFill>
-                    <a:blip r:embed="rId49"/>
-                    <a:stretch>
-                      <a:fillRect/>
-                    </a:stretch>
-                  </pic:blipFill>
-                  <pic:spPr bwMode="auto">
-                    <a:xfrm>
-                      <a:off x="0" y="0"/>
-                      <a:ext cx="5334000" cy="3548852"/>
-                    </a:xfrm>
-                    <a:prstGeom prst="rect">
-                      <a:avLst/>
-                    </a:prstGeom>
-                    <a:noFill/>
-                    <a:ln w="9525">
-                      <a:noFill/>
-                      <a:headEnd/>
-                      <a:tailEnd/>
-                    </a:ln>
-                  </pic:spPr>
-                </pic:pic>
-              </a:graphicData>
-            </a:graphic>
-          </wp:inline>
-        </w:drawing>
-      </w:r>
-    </w:p>
-    <w:p>
-      <w:pPr>
-        <w:pStyle w:val="ImageCaption"/>
-      </w:pPr>
-      <w:r>
-        <w:t xml:space="preserve">Drag to Applications folder</w:t>
-      </w:r>
-    </w:p>
-    <w:bookmarkEnd w:id="52"/>
-    <w:bookmarkStart w:id="54" w:name="for-linux-users"/>
+    <w:bookmarkEnd w:id="28"/>
+    <w:bookmarkStart w:id="30" w:name="for-linux-users"/>
     <w:p>
       <w:pPr>
         <w:pStyle w:val="Heading2"/>
@@ -926,7 +396,7 @@
       <w:r>
         <w:t xml:space="preserve"> </w:t>
       </w:r>
-      <w:hyperlink r:id="rId53">
+      <w:hyperlink r:id="rId29">
         <w:r>
           <w:rPr>
             <w:rStyle w:val="Hyperlink"/>
@@ -938,8 +408,8 @@
         <w:t xml:space="preserve">.</w:t>
       </w:r>
     </w:p>
-    <w:bookmarkEnd w:id="54"/>
-    <w:bookmarkStart w:id="58" w:name="launch-vs-code"/>
+    <w:bookmarkEnd w:id="30"/>
+    <w:bookmarkStart w:id="31" w:name="launch-vs-code"/>
     <w:p>
       <w:pPr>
         <w:pStyle w:val="Heading2"/>
@@ -972,63 +442,8 @@
         <w:t xml:space="preserve">You should see the welcome screen with options to start a new project or open existing files.</w:t>
       </w:r>
     </w:p>
-    <w:p>
-      <w:pPr>
-        <w:pStyle w:val="CaptionedFigure"/>
-      </w:pPr>
-      <w:r>
-        <w:drawing>
-          <wp:inline>
-            <wp:extent cx="5334000" cy="3578225"/>
-            <wp:effectExtent b="0" l="0" r="0" t="0"/>
-            <wp:docPr descr="VS Code Welcome Screen" title="" id="56" name="Picture"/>
-            <a:graphic>
-              <a:graphicData uri="http://schemas.openxmlformats.org/drawingml/2006/picture">
-                <pic:pic>
-                  <pic:nvPicPr>
-                    <pic:cNvPr descr="images/vscode-screen.png" id="57" name="Picture"/>
-                    <pic:cNvPicPr>
-                      <a:picLocks noChangeArrowheads="1" noChangeAspect="1"/>
-                    </pic:cNvPicPr>
-                  </pic:nvPicPr>
-                  <pic:blipFill>
-                    <a:blip r:embed="rId55"/>
-                    <a:stretch>
-                      <a:fillRect/>
-                    </a:stretch>
-                  </pic:blipFill>
-                  <pic:spPr bwMode="auto">
-                    <a:xfrm>
-                      <a:off x="0" y="0"/>
-                      <a:ext cx="5334000" cy="3578225"/>
-                    </a:xfrm>
-                    <a:prstGeom prst="rect">
-                      <a:avLst/>
-                    </a:prstGeom>
-                    <a:noFill/>
-                    <a:ln w="9525">
-                      <a:noFill/>
-                      <a:headEnd/>
-                      <a:tailEnd/>
-                    </a:ln>
-                  </pic:spPr>
-                </pic:pic>
-              </a:graphicData>
-            </a:graphic>
-          </wp:inline>
-        </w:drawing>
-      </w:r>
-    </w:p>
-    <w:p>
-      <w:pPr>
-        <w:pStyle w:val="ImageCaption"/>
-      </w:pPr>
-      <w:r>
-        <w:t xml:space="preserve">VS Code Welcome Screen</w:t>
-      </w:r>
-    </w:p>
-    <w:bookmarkEnd w:id="58"/>
-    <w:bookmarkStart w:id="61" w:name="getting-started"/>
+    <w:bookmarkEnd w:id="31"/>
+    <w:bookmarkStart w:id="36" w:name="getting-started"/>
     <w:p>
       <w:pPr>
         <w:pStyle w:val="Heading2"/>
@@ -1047,7 +462,7 @@
       <w:r>
         <w:t xml:space="preserve"> </w:t>
       </w:r>
-      <w:hyperlink r:id="rId59">
+      <w:hyperlink r:id="rId32">
         <w:r>
           <w:rPr>
             <w:rStyle w:val="Hyperlink"/>
@@ -1064,7 +479,7 @@
       <w:r>
         <w:t xml:space="preserve"> </w:t>
       </w:r>
-      <w:hyperlink r:id="rId60">
+      <w:hyperlink r:id="rId33">
         <w:r>
           <w:rPr>
             <w:rStyle w:val="Hyperlink"/>
@@ -1079,9 +494,92 @@
         <w:t xml:space="preserve">for more detailed information.</w:t>
       </w:r>
     </w:p>
-    <w:bookmarkEnd w:id="61"/>
-    <w:bookmarkEnd w:id="62"/>
-    <w:bookmarkStart w:id="94" w:name="installing-anaconda"/>
+    <w:p>
+      <w:pPr>
+        <w:pStyle w:val="BodyText"/>
+      </w:pPr>
+      <w:r>
+        <w:t xml:space="preserve">You should also install the</w:t>
+      </w:r>
+      <w:r>
+        <w:t xml:space="preserve"> </w:t>
+      </w:r>
+      <w:hyperlink r:id="rId34">
+        <w:r>
+          <w:rPr>
+            <w:rStyle w:val="Hyperlink"/>
+          </w:rPr>
+          <w:t xml:space="preserve">Jupyter</w:t>
+        </w:r>
+      </w:hyperlink>
+      <w:r>
+        <w:t xml:space="preserve"> </w:t>
+      </w:r>
+      <w:r>
+        <w:t xml:space="preserve">and the</w:t>
+      </w:r>
+      <w:r>
+        <w:t xml:space="preserve"> </w:t>
+      </w:r>
+      <w:hyperlink r:id="rId35">
+        <w:r>
+          <w:rPr>
+            <w:rStyle w:val="Hyperlink"/>
+          </w:rPr>
+          <w:t xml:space="preserve">Python</w:t>
+        </w:r>
+      </w:hyperlink>
+      <w:r>
+        <w:t xml:space="preserve"> </w:t>
+      </w:r>
+      <w:r>
+        <w:t xml:space="preserve">extensions for VS Code. These extensions will allow you to work with Jupyter notebooks and Python code directly in the editor.</w:t>
+      </w:r>
+    </w:p>
+    <w:p>
+      <w:pPr>
+        <w:pStyle w:val="BodyText"/>
+      </w:pPr>
+      <w:r>
+        <w:t xml:space="preserve">To install the extensions, click on the Extensions view icon on the left sidebar (it looks like four squares) and search for</w:t>
+      </w:r>
+      <w:r>
+        <w:t xml:space="preserve"> </w:t>
+      </w:r>
+      <w:r>
+        <w:t xml:space="preserve">“Jupyter”</w:t>
+      </w:r>
+      <w:r>
+        <w:t xml:space="preserve"> </w:t>
+      </w:r>
+      <w:r>
+        <w:t xml:space="preserve">and</w:t>
+      </w:r>
+      <w:r>
+        <w:t xml:space="preserve"> </w:t>
+      </w:r>
+      <w:r>
+        <w:t xml:space="preserve">“Python”</w:t>
+      </w:r>
+      <w:r>
+        <w:t xml:space="preserve">. Click</w:t>
+      </w:r>
+      <w:r>
+        <w:t xml:space="preserve"> </w:t>
+      </w:r>
+      <w:r>
+        <w:t xml:space="preserve">“Install”</w:t>
+      </w:r>
+      <w:r>
+        <w:t xml:space="preserve"> </w:t>
+      </w:r>
+      <w:r>
+        <w:t xml:space="preserve">for both extensions. Or just click on the links above to install them directly.</w:t>
+      </w:r>
+    </w:p>
+    <w:bookmarkEnd w:id="36"/>
+    <w:bookmarkEnd w:id="37"/>
+    <w:bookmarkStart w:id="45" w:name="installing-anaconda"/>
     <w:p>
       <w:pPr>
         <w:pStyle w:val="Heading1"/>
@@ -1098,7 +596,7 @@
         <w:t xml:space="preserve">Anaconda is a distribution of Python that includes many popular packages for data science and scientific computing. It also provides a convenient way to manage different Python environments.</w:t>
       </w:r>
     </w:p>
-    <w:bookmarkStart w:id="70" w:name="download-anaconda"/>
+    <w:bookmarkStart w:id="39" w:name="download-anaconda"/>
     <w:p>
       <w:pPr>
         <w:pStyle w:val="Heading2"/>
@@ -1121,7 +619,7 @@
       <w:r>
         <w:t xml:space="preserve"> </w:t>
       </w:r>
-      <w:hyperlink r:id="rId63">
+      <w:hyperlink r:id="rId38">
         <w:r>
           <w:rPr>
             <w:rStyle w:val="Hyperlink"/>
@@ -1135,61 +633,6 @@
     </w:p>
     <w:p>
       <w:pPr>
-        <w:pStyle w:val="CaptionedFigure"/>
-      </w:pPr>
-      <w:r>
-        <w:drawing>
-          <wp:inline>
-            <wp:extent cx="5334000" cy="3196695"/>
-            <wp:effectExtent b="0" l="0" r="0" t="0"/>
-            <wp:docPr descr="Anaconda Website" title="" id="65" name="Picture"/>
-            <a:graphic>
-              <a:graphicData uri="http://schemas.openxmlformats.org/drawingml/2006/picture">
-                <pic:pic>
-                  <pic:nvPicPr>
-                    <pic:cNvPr descr="images/anaconda01.png" id="66" name="Picture"/>
-                    <pic:cNvPicPr>
-                      <a:picLocks noChangeArrowheads="1" noChangeAspect="1"/>
-                    </pic:cNvPicPr>
-                  </pic:nvPicPr>
-                  <pic:blipFill>
-                    <a:blip r:embed="rId64"/>
-                    <a:stretch>
-                      <a:fillRect/>
-                    </a:stretch>
-                  </pic:blipFill>
-                  <pic:spPr bwMode="auto">
-                    <a:xfrm>
-                      <a:off x="0" y="0"/>
-                      <a:ext cx="5334000" cy="3196695"/>
-                    </a:xfrm>
-                    <a:prstGeom prst="rect">
-                      <a:avLst/>
-                    </a:prstGeom>
-                    <a:noFill/>
-                    <a:ln w="9525">
-                      <a:noFill/>
-                      <a:headEnd/>
-                      <a:tailEnd/>
-                    </a:ln>
-                  </pic:spPr>
-                </pic:pic>
-              </a:graphicData>
-            </a:graphic>
-          </wp:inline>
-        </w:drawing>
-      </w:r>
-    </w:p>
-    <w:p>
-      <w:pPr>
-        <w:pStyle w:val="ImageCaption"/>
-      </w:pPr>
-      <w:r>
-        <w:t xml:space="preserve">Anaconda Website</w:t>
-      </w:r>
-    </w:p>
-    <w:p>
-      <w:pPr>
         <w:pStyle w:val="Compact"/>
         <w:numPr>
           <w:ilvl w:val="0"/>
@@ -1203,13 +646,7 @@
         <w:t xml:space="preserve"> </w:t>
       </w:r>
       <w:r>
-        <w:t xml:space="preserve">“</w:t>
-      </w:r>
-      <w:r>
-        <w:t xml:space="preserve">Download</w:t>
-      </w:r>
-      <w:r>
-        <w:t xml:space="preserve">”</w:t>
+        <w:t xml:space="preserve">“Download”</w:t>
       </w:r>
       <w:r>
         <w:t xml:space="preserve"> </w:t>
@@ -1218,63 +655,8 @@
         <w:t xml:space="preserve">button for your operating system.</w:t>
       </w:r>
     </w:p>
-    <w:p>
-      <w:pPr>
-        <w:pStyle w:val="CaptionedFigure"/>
-      </w:pPr>
-      <w:r>
-        <w:drawing>
-          <wp:inline>
-            <wp:extent cx="5334000" cy="3181879"/>
-            <wp:effectExtent b="0" l="0" r="0" t="0"/>
-            <wp:docPr descr="Download Anaconda" title="" id="68" name="Picture"/>
-            <a:graphic>
-              <a:graphicData uri="http://schemas.openxmlformats.org/drawingml/2006/picture">
-                <pic:pic>
-                  <pic:nvPicPr>
-                    <pic:cNvPr descr="images/anaconda02.png" id="69" name="Picture"/>
-                    <pic:cNvPicPr>
-                      <a:picLocks noChangeArrowheads="1" noChangeAspect="1"/>
-                    </pic:cNvPicPr>
-                  </pic:nvPicPr>
-                  <pic:blipFill>
-                    <a:blip r:embed="rId67"/>
-                    <a:stretch>
-                      <a:fillRect/>
-                    </a:stretch>
-                  </pic:blipFill>
-                  <pic:spPr bwMode="auto">
-                    <a:xfrm>
-                      <a:off x="0" y="0"/>
-                      <a:ext cx="5334000" cy="3181879"/>
-                    </a:xfrm>
-                    <a:prstGeom prst="rect">
-                      <a:avLst/>
-                    </a:prstGeom>
-                    <a:noFill/>
-                    <a:ln w="9525">
-                      <a:noFill/>
-                      <a:headEnd/>
-                      <a:tailEnd/>
-                    </a:ln>
-                  </pic:spPr>
-                </pic:pic>
-              </a:graphicData>
-            </a:graphic>
-          </wp:inline>
-        </w:drawing>
-      </w:r>
-    </w:p>
-    <w:p>
-      <w:pPr>
-        <w:pStyle w:val="ImageCaption"/>
-      </w:pPr>
-      <w:r>
-        <w:t xml:space="preserve">Download Anaconda</w:t>
-      </w:r>
-    </w:p>
-    <w:bookmarkEnd w:id="70"/>
-    <w:bookmarkStart w:id="80" w:name="for-windows-users-1"/>
+    <w:bookmarkEnd w:id="39"/>
+    <w:bookmarkStart w:id="40" w:name="for-windows-users-1"/>
     <w:p>
       <w:pPr>
         <w:pStyle w:val="Heading2"/>
@@ -1298,13 +680,7 @@
         <w:t xml:space="preserve"> </w:t>
       </w:r>
       <w:r>
-        <w:t xml:space="preserve">“</w:t>
-      </w:r>
-      <w:r>
-        <w:t xml:space="preserve">Just Me</w:t>
-      </w:r>
-      <w:r>
-        <w:t xml:space="preserve">”</w:t>
+        <w:t xml:space="preserve">“Just Me”</w:t>
       </w:r>
       <w:r>
         <w:t xml:space="preserve"> </w:t>
@@ -1315,61 +691,6 @@
     </w:p>
     <w:p>
       <w:pPr>
-        <w:pStyle w:val="CaptionedFigure"/>
-      </w:pPr>
-      <w:r>
-        <w:drawing>
-          <wp:inline>
-            <wp:extent cx="5334000" cy="4071619"/>
-            <wp:effectExtent b="0" l="0" r="0" t="0"/>
-            <wp:docPr descr="Anaconda Installation" title="" id="72" name="Picture"/>
-            <a:graphic>
-              <a:graphicData uri="http://schemas.openxmlformats.org/drawingml/2006/picture">
-                <pic:pic>
-                  <pic:nvPicPr>
-                    <pic:cNvPr descr="images/anaconda-windows01.png" id="73" name="Picture"/>
-                    <pic:cNvPicPr>
-                      <a:picLocks noChangeArrowheads="1" noChangeAspect="1"/>
-                    </pic:cNvPicPr>
-                  </pic:nvPicPr>
-                  <pic:blipFill>
-                    <a:blip r:embed="rId71"/>
-                    <a:stretch>
-                      <a:fillRect/>
-                    </a:stretch>
-                  </pic:blipFill>
-                  <pic:spPr bwMode="auto">
-                    <a:xfrm>
-                      <a:off x="0" y="0"/>
-                      <a:ext cx="5334000" cy="4071619"/>
-                    </a:xfrm>
-                    <a:prstGeom prst="rect">
-                      <a:avLst/>
-                    </a:prstGeom>
-                    <a:noFill/>
-                    <a:ln w="9525">
-                      <a:noFill/>
-                      <a:headEnd/>
-                      <a:tailEnd/>
-                    </a:ln>
-                  </pic:spPr>
-                </pic:pic>
-              </a:graphicData>
-            </a:graphic>
-          </wp:inline>
-        </w:drawing>
-      </w:r>
-    </w:p>
-    <w:p>
-      <w:pPr>
-        <w:pStyle w:val="ImageCaption"/>
-      </w:pPr>
-      <w:r>
-        <w:t xml:space="preserve">Anaconda Installation</w:t>
-      </w:r>
-    </w:p>
-    <w:p>
-      <w:pPr>
         <w:pStyle w:val="Compact"/>
         <w:numPr>
           <w:ilvl w:val="0"/>
@@ -1382,61 +703,6 @@
     </w:p>
     <w:p>
       <w:pPr>
-        <w:pStyle w:val="CaptionedFigure"/>
-      </w:pPr>
-      <w:r>
-        <w:drawing>
-          <wp:inline>
-            <wp:extent cx="5334000" cy="4156252"/>
-            <wp:effectExtent b="0" l="0" r="0" t="0"/>
-            <wp:docPr descr="Anaconda Installation" title="" id="75" name="Picture"/>
-            <a:graphic>
-              <a:graphicData uri="http://schemas.openxmlformats.org/drawingml/2006/picture">
-                <pic:pic>
-                  <pic:nvPicPr>
-                    <pic:cNvPr descr="images/anaconda-windows02.png" id="76" name="Picture"/>
-                    <pic:cNvPicPr>
-                      <a:picLocks noChangeArrowheads="1" noChangeAspect="1"/>
-                    </pic:cNvPicPr>
-                  </pic:nvPicPr>
-                  <pic:blipFill>
-                    <a:blip r:embed="rId74"/>
-                    <a:stretch>
-                      <a:fillRect/>
-                    </a:stretch>
-                  </pic:blipFill>
-                  <pic:spPr bwMode="auto">
-                    <a:xfrm>
-                      <a:off x="0" y="0"/>
-                      <a:ext cx="5334000" cy="4156252"/>
-                    </a:xfrm>
-                    <a:prstGeom prst="rect">
-                      <a:avLst/>
-                    </a:prstGeom>
-                    <a:noFill/>
-                    <a:ln w="9525">
-                      <a:noFill/>
-                      <a:headEnd/>
-                      <a:tailEnd/>
-                    </a:ln>
-                  </pic:spPr>
-                </pic:pic>
-              </a:graphicData>
-            </a:graphic>
-          </wp:inline>
-        </w:drawing>
-      </w:r>
-    </w:p>
-    <w:p>
-      <w:pPr>
-        <w:pStyle w:val="ImageCaption"/>
-      </w:pPr>
-      <w:r>
-        <w:t xml:space="preserve">Anaconda Installation</w:t>
-      </w:r>
-    </w:p>
-    <w:p>
-      <w:pPr>
         <w:pStyle w:val="Compact"/>
         <w:numPr>
           <w:ilvl w:val="0"/>
@@ -1450,13 +716,7 @@
         <w:t xml:space="preserve"> </w:t>
       </w:r>
       <w:r>
-        <w:t xml:space="preserve">“</w:t>
-      </w:r>
-      <w:r>
-        <w:t xml:space="preserve">Advanced Options</w:t>
-      </w:r>
-      <w:r>
-        <w:t xml:space="preserve">”</w:t>
+        <w:t xml:space="preserve">“Advanced Options”</w:t>
       </w:r>
       <w:r>
         <w:t xml:space="preserve"> </w:t>
@@ -1468,13 +728,7 @@
         <w:t xml:space="preserve"> </w:t>
       </w:r>
       <w:r>
-        <w:t xml:space="preserve">“</w:t>
-      </w:r>
-      <w:r>
-        <w:t xml:space="preserve">Add Anaconda to my PATH environment variable</w:t>
-      </w:r>
-      <w:r>
-        <w:t xml:space="preserve">”</w:t>
+        <w:t xml:space="preserve">“Add Anaconda to my PATH environment variable”</w:t>
       </w:r>
       <w:r>
         <w:t xml:space="preserve"> </w:t>
@@ -1486,75 +740,14 @@
         <w:t xml:space="preserve"> </w:t>
       </w:r>
       <w:r>
-        <w:t xml:space="preserve">“</w:t>
-      </w:r>
-      <w:r>
-        <w:t xml:space="preserve">Register Anaconda as my default Python</w:t>
-      </w:r>
-      <w:r>
-        <w:t xml:space="preserve">”</w:t>
+        <w:t xml:space="preserve">“Register Anaconda as my default Python”</w:t>
       </w:r>
       <w:r>
         <w:t xml:space="preserve">.</w:t>
       </w:r>
     </w:p>
-    <w:p>
-      <w:pPr>
-        <w:pStyle w:val="CaptionedFigure"/>
-      </w:pPr>
-      <w:r>
-        <w:drawing>
-          <wp:inline>
-            <wp:extent cx="5334000" cy="4156252"/>
-            <wp:effectExtent b="0" l="0" r="0" t="0"/>
-            <wp:docPr descr="Advanced Options" title="" id="78" name="Picture"/>
-            <a:graphic>
-              <a:graphicData uri="http://schemas.openxmlformats.org/drawingml/2006/picture">
-                <pic:pic>
-                  <pic:nvPicPr>
-                    <pic:cNvPr descr="images/anaconda-windows03.png" id="79" name="Picture"/>
-                    <pic:cNvPicPr>
-                      <a:picLocks noChangeArrowheads="1" noChangeAspect="1"/>
-                    </pic:cNvPicPr>
-                  </pic:nvPicPr>
-                  <pic:blipFill>
-                    <a:blip r:embed="rId77"/>
-                    <a:stretch>
-                      <a:fillRect/>
-                    </a:stretch>
-                  </pic:blipFill>
-                  <pic:spPr bwMode="auto">
-                    <a:xfrm>
-                      <a:off x="0" y="0"/>
-                      <a:ext cx="5334000" cy="4156252"/>
-                    </a:xfrm>
-                    <a:prstGeom prst="rect">
-                      <a:avLst/>
-                    </a:prstGeom>
-                    <a:noFill/>
-                    <a:ln w="9525">
-                      <a:noFill/>
-                      <a:headEnd/>
-                      <a:tailEnd/>
-                    </a:ln>
-                  </pic:spPr>
-                </pic:pic>
-              </a:graphicData>
-            </a:graphic>
-          </wp:inline>
-        </w:drawing>
-      </w:r>
-    </w:p>
-    <w:p>
-      <w:pPr>
-        <w:pStyle w:val="ImageCaption"/>
-      </w:pPr>
-      <w:r>
-        <w:t xml:space="preserve">Advanced Options</w:t>
-      </w:r>
-    </w:p>
-    <w:bookmarkEnd w:id="80"/>
-    <w:bookmarkStart w:id="87" w:name="for-macos-users-1"/>
+    <w:bookmarkEnd w:id="40"/>
+    <w:bookmarkStart w:id="41" w:name="for-macos-users-1"/>
     <w:p>
       <w:pPr>
         <w:pStyle w:val="Heading2"/>
@@ -1577,61 +770,6 @@
     </w:p>
     <w:p>
       <w:pPr>
-        <w:pStyle w:val="CaptionedFigure"/>
-      </w:pPr>
-      <w:r>
-        <w:drawing>
-          <wp:inline>
-            <wp:extent cx="5334000" cy="3812716"/>
-            <wp:effectExtent b="0" l="0" r="0" t="0"/>
-            <wp:docPr descr="Anaconda Installation" title="" id="82" name="Picture"/>
-            <a:graphic>
-              <a:graphicData uri="http://schemas.openxmlformats.org/drawingml/2006/picture">
-                <pic:pic>
-                  <pic:nvPicPr>
-                    <pic:cNvPr descr="images/anaconda-macos01.png" id="83" name="Picture"/>
-                    <pic:cNvPicPr>
-                      <a:picLocks noChangeArrowheads="1" noChangeAspect="1"/>
-                    </pic:cNvPicPr>
-                  </pic:nvPicPr>
-                  <pic:blipFill>
-                    <a:blip r:embed="rId81"/>
-                    <a:stretch>
-                      <a:fillRect/>
-                    </a:stretch>
-                  </pic:blipFill>
-                  <pic:spPr bwMode="auto">
-                    <a:xfrm>
-                      <a:off x="0" y="0"/>
-                      <a:ext cx="5334000" cy="3812716"/>
-                    </a:xfrm>
-                    <a:prstGeom prst="rect">
-                      <a:avLst/>
-                    </a:prstGeom>
-                    <a:noFill/>
-                    <a:ln w="9525">
-                      <a:noFill/>
-                      <a:headEnd/>
-                      <a:tailEnd/>
-                    </a:ln>
-                  </pic:spPr>
-                </pic:pic>
-              </a:graphicData>
-            </a:graphic>
-          </wp:inline>
-        </w:drawing>
-      </w:r>
-    </w:p>
-    <w:p>
-      <w:pPr>
-        <w:pStyle w:val="ImageCaption"/>
-      </w:pPr>
-      <w:r>
-        <w:t xml:space="preserve">Anaconda Installation</w:t>
-      </w:r>
-    </w:p>
-    <w:p>
-      <w:pPr>
         <w:pStyle w:val="Compact"/>
         <w:numPr>
           <w:ilvl w:val="0"/>
@@ -1642,63 +780,8 @@
         <w:t xml:space="preserve">Follow the on-screen instructions, accepting the default options.</w:t>
       </w:r>
     </w:p>
-    <w:p>
-      <w:pPr>
-        <w:pStyle w:val="CaptionedFigure"/>
-      </w:pPr>
-      <w:r>
-        <w:drawing>
-          <wp:inline>
-            <wp:extent cx="5334000" cy="3814876"/>
-            <wp:effectExtent b="0" l="0" r="0" t="0"/>
-            <wp:docPr descr="Anaconda Installation" title="" id="85" name="Picture"/>
-            <a:graphic>
-              <a:graphicData uri="http://schemas.openxmlformats.org/drawingml/2006/picture">
-                <pic:pic>
-                  <pic:nvPicPr>
-                    <pic:cNvPr descr="images/anaconda-macos02.png" id="86" name="Picture"/>
-                    <pic:cNvPicPr>
-                      <a:picLocks noChangeArrowheads="1" noChangeAspect="1"/>
-                    </pic:cNvPicPr>
-                  </pic:nvPicPr>
-                  <pic:blipFill>
-                    <a:blip r:embed="rId84"/>
-                    <a:stretch>
-                      <a:fillRect/>
-                    </a:stretch>
-                  </pic:blipFill>
-                  <pic:spPr bwMode="auto">
-                    <a:xfrm>
-                      <a:off x="0" y="0"/>
-                      <a:ext cx="5334000" cy="3814876"/>
-                    </a:xfrm>
-                    <a:prstGeom prst="rect">
-                      <a:avLst/>
-                    </a:prstGeom>
-                    <a:noFill/>
-                    <a:ln w="9525">
-                      <a:noFill/>
-                      <a:headEnd/>
-                      <a:tailEnd/>
-                    </a:ln>
-                  </pic:spPr>
-                </pic:pic>
-              </a:graphicData>
-            </a:graphic>
-          </wp:inline>
-        </w:drawing>
-      </w:r>
-    </w:p>
-    <w:p>
-      <w:pPr>
-        <w:pStyle w:val="ImageCaption"/>
-      </w:pPr>
-      <w:r>
-        <w:t xml:space="preserve">Anaconda Installation</w:t>
-      </w:r>
-    </w:p>
-    <w:bookmarkEnd w:id="87"/>
-    <w:bookmarkStart w:id="89" w:name="for-linux-users-1"/>
+    <w:bookmarkEnd w:id="41"/>
+    <w:bookmarkStart w:id="43" w:name="for-linux-users-1"/>
     <w:p>
       <w:pPr>
         <w:pStyle w:val="Heading2"/>
@@ -1721,7 +804,7 @@
       <w:r>
         <w:t xml:space="preserve"> </w:t>
       </w:r>
-      <w:hyperlink r:id="rId88">
+      <w:hyperlink r:id="rId42">
         <w:r>
           <w:rPr>
             <w:rStyle w:val="Hyperlink"/>
@@ -1733,8 +816,8 @@
         <w:t xml:space="preserve">.</w:t>
       </w:r>
     </w:p>
-    <w:bookmarkEnd w:id="89"/>
-    <w:bookmarkStart w:id="93" w:name="verify-anaconda-installation"/>
+    <w:bookmarkEnd w:id="43"/>
+    <w:bookmarkStart w:id="44" w:name="verify-anaconda-installation"/>
     <w:p>
       <w:pPr>
         <w:pStyle w:val="Heading2"/>
@@ -1758,13 +841,7 @@
         <w:t xml:space="preserve"> </w:t>
       </w:r>
       <w:r>
-        <w:t xml:space="preserve">“</w:t>
-      </w:r>
-      <w:r>
-        <w:t xml:space="preserve">Terminal</w:t>
-      </w:r>
-      <w:r>
-        <w:t xml:space="preserve">”</w:t>
+        <w:t xml:space="preserve">“Terminal”</w:t>
       </w:r>
       <w:r>
         <w:t xml:space="preserve"> </w:t>
@@ -1776,13 +853,7 @@
         <w:t xml:space="preserve"> </w:t>
       </w:r>
       <w:r>
-        <w:t xml:space="preserve">“</w:t>
-      </w:r>
-      <w:r>
-        <w:t xml:space="preserve">New Terminal</w:t>
-      </w:r>
-      <w:r>
-        <w:t xml:space="preserve">”</w:t>
+        <w:t xml:space="preserve">“New Terminal”</w:t>
       </w:r>
       <w:r>
         <w:t xml:space="preserve"> </w:t>
@@ -1845,64 +916,9 @@
         <w:t xml:space="preserve">and press Enter. You should see the Python version installed by Anaconda.</w:t>
       </w:r>
     </w:p>
-    <w:p>
-      <w:pPr>
-        <w:pStyle w:val="CaptionedFigure"/>
-      </w:pPr>
-      <w:r>
-        <w:drawing>
-          <wp:inline>
-            <wp:extent cx="5334000" cy="3333750"/>
-            <wp:effectExtent b="0" l="0" r="0" t="0"/>
-            <wp:docPr descr="Verify Anaconda Installation" title="" id="91" name="Picture"/>
-            <a:graphic>
-              <a:graphicData uri="http://schemas.openxmlformats.org/drawingml/2006/picture">
-                <pic:pic>
-                  <pic:nvPicPr>
-                    <pic:cNvPr descr="images/anaconda-verify.png" id="92" name="Picture"/>
-                    <pic:cNvPicPr>
-                      <a:picLocks noChangeArrowheads="1" noChangeAspect="1"/>
-                    </pic:cNvPicPr>
-                  </pic:nvPicPr>
-                  <pic:blipFill>
-                    <a:blip r:embed="rId90"/>
-                    <a:stretch>
-                      <a:fillRect/>
-                    </a:stretch>
-                  </pic:blipFill>
-                  <pic:spPr bwMode="auto">
-                    <a:xfrm>
-                      <a:off x="0" y="0"/>
-                      <a:ext cx="5334000" cy="3333750"/>
-                    </a:xfrm>
-                    <a:prstGeom prst="rect">
-                      <a:avLst/>
-                    </a:prstGeom>
-                    <a:noFill/>
-                    <a:ln w="9525">
-                      <a:noFill/>
-                      <a:headEnd/>
-                      <a:tailEnd/>
-                    </a:ln>
-                  </pic:spPr>
-                </pic:pic>
-              </a:graphicData>
-            </a:graphic>
-          </wp:inline>
-        </w:drawing>
-      </w:r>
-    </w:p>
-    <w:p>
-      <w:pPr>
-        <w:pStyle w:val="ImageCaption"/>
-      </w:pPr>
-      <w:r>
-        <w:t xml:space="preserve">Verify Anaconda Installation</w:t>
-      </w:r>
-    </w:p>
-    <w:bookmarkEnd w:id="93"/>
-    <w:bookmarkEnd w:id="94"/>
-    <w:bookmarkStart w:id="124" w:name="connecting-vs-code-with-anaconda"/>
+    <w:bookmarkEnd w:id="44"/>
+    <w:bookmarkEnd w:id="45"/>
+    <w:bookmarkStart w:id="49" w:name="connecting-vs-code-with-anaconda"/>
     <w:p>
       <w:pPr>
         <w:pStyle w:val="Heading1"/>
@@ -1919,7 +935,7 @@
         <w:t xml:space="preserve">Now that both VS Code and Anaconda are installed, we will connect them to use Anaconda’s Python distribution within VS Code. If they are connected correctly, you should be able to see the Conda and Python versions again in the VS Code output window.</w:t>
       </w:r>
     </w:p>
-    <w:bookmarkStart w:id="103" w:name="X3402ab97d1ab593cb2b4c758d20c796cb0f62a7"/>
+    <w:bookmarkStart w:id="46" w:name="X3402ab97d1ab593cb2b4c758d20c796cb0f62a7"/>
     <w:p>
       <w:pPr>
         <w:pStyle w:val="Heading2"/>
@@ -1943,13 +959,7 @@
         <w:t xml:space="preserve"> </w:t>
       </w:r>
       <w:r>
-        <w:t xml:space="preserve">“</w:t>
-      </w:r>
-      <w:r>
-        <w:t xml:space="preserve">Python</w:t>
-      </w:r>
-      <w:r>
-        <w:t xml:space="preserve">”</w:t>
+        <w:t xml:space="preserve">“Python”</w:t>
       </w:r>
       <w:r>
         <w:t xml:space="preserve"> </w:t>
@@ -1960,61 +970,6 @@
     </w:p>
     <w:p>
       <w:pPr>
-        <w:pStyle w:val="CaptionedFigure"/>
-      </w:pPr>
-      <w:r>
-        <w:drawing>
-          <wp:inline>
-            <wp:extent cx="5334000" cy="1699121"/>
-            <wp:effectExtent b="0" l="0" r="0" t="0"/>
-            <wp:docPr descr="Python Extension in VS Code" title="" id="96" name="Picture"/>
-            <a:graphic>
-              <a:graphicData uri="http://schemas.openxmlformats.org/drawingml/2006/picture">
-                <pic:pic>
-                  <pic:nvPicPr>
-                    <pic:cNvPr descr="images/vscode-python-extension.png" id="97" name="Picture"/>
-                    <pic:cNvPicPr>
-                      <a:picLocks noChangeArrowheads="1" noChangeAspect="1"/>
-                    </pic:cNvPicPr>
-                  </pic:nvPicPr>
-                  <pic:blipFill>
-                    <a:blip r:embed="rId95"/>
-                    <a:stretch>
-                      <a:fillRect/>
-                    </a:stretch>
-                  </pic:blipFill>
-                  <pic:spPr bwMode="auto">
-                    <a:xfrm>
-                      <a:off x="0" y="0"/>
-                      <a:ext cx="5334000" cy="1699121"/>
-                    </a:xfrm>
-                    <a:prstGeom prst="rect">
-                      <a:avLst/>
-                    </a:prstGeom>
-                    <a:noFill/>
-                    <a:ln w="9525">
-                      <a:noFill/>
-                      <a:headEnd/>
-                      <a:tailEnd/>
-                    </a:ln>
-                  </pic:spPr>
-                </pic:pic>
-              </a:graphicData>
-            </a:graphic>
-          </wp:inline>
-        </w:drawing>
-      </w:r>
-    </w:p>
-    <w:p>
-      <w:pPr>
-        <w:pStyle w:val="ImageCaption"/>
-      </w:pPr>
-      <w:r>
-        <w:t xml:space="preserve">Python Extension in VS Code</w:t>
-      </w:r>
-    </w:p>
-    <w:p>
-      <w:pPr>
         <w:numPr>
           <w:ilvl w:val="0"/>
           <w:numId w:val="1021"/>
@@ -2026,7 +981,7 @@
       <w:r>
         <w:t xml:space="preserve"> </w:t>
       </w:r>
-      <w:hyperlink r:id="rId98">
+      <w:hyperlink r:id="rId35">
         <w:r>
           <w:rPr>
             <w:rStyle w:val="Hyperlink"/>
@@ -2044,13 +999,7 @@
         <w:t xml:space="preserve"> </w:t>
       </w:r>
       <w:r>
-        <w:t xml:space="preserve">“</w:t>
-      </w:r>
-      <w:r>
-        <w:t xml:space="preserve">Install</w:t>
-      </w:r>
-      <w:r>
-        <w:t xml:space="preserve">”</w:t>
+        <w:t xml:space="preserve">“Install”</w:t>
       </w:r>
       <w:r>
         <w:t xml:space="preserve">.</w:t>
@@ -2069,7 +1018,7 @@
       <w:r>
         <w:t xml:space="preserve"> </w:t>
       </w:r>
-      <w:hyperlink r:id="rId99">
+      <w:hyperlink r:id="rId34">
         <w:r>
           <w:rPr>
             <w:rStyle w:val="Hyperlink"/>
@@ -2084,63 +1033,8 @@
         <w:t xml:space="preserve">to work with Jupyter notebooks.</w:t>
       </w:r>
     </w:p>
-    <w:p>
-      <w:pPr>
-        <w:pStyle w:val="CaptionedFigure"/>
-      </w:pPr>
-      <w:r>
-        <w:drawing>
-          <wp:inline>
-            <wp:extent cx="5334000" cy="1969394"/>
-            <wp:effectExtent b="0" l="0" r="0" t="0"/>
-            <wp:docPr descr="Jupyter Extension in VS Code" title="" id="101" name="Picture"/>
-            <a:graphic>
-              <a:graphicData uri="http://schemas.openxmlformats.org/drawingml/2006/picture">
-                <pic:pic>
-                  <pic:nvPicPr>
-                    <pic:cNvPr descr="images/vscode-jupyter-extension.png" id="102" name="Picture"/>
-                    <pic:cNvPicPr>
-                      <a:picLocks noChangeArrowheads="1" noChangeAspect="1"/>
-                    </pic:cNvPicPr>
-                  </pic:nvPicPr>
-                  <pic:blipFill>
-                    <a:blip r:embed="rId100"/>
-                    <a:stretch>
-                      <a:fillRect/>
-                    </a:stretch>
-                  </pic:blipFill>
-                  <pic:spPr bwMode="auto">
-                    <a:xfrm>
-                      <a:off x="0" y="0"/>
-                      <a:ext cx="5334000" cy="1969394"/>
-                    </a:xfrm>
-                    <a:prstGeom prst="rect">
-                      <a:avLst/>
-                    </a:prstGeom>
-                    <a:noFill/>
-                    <a:ln w="9525">
-                      <a:noFill/>
-                      <a:headEnd/>
-                      <a:tailEnd/>
-                    </a:ln>
-                  </pic:spPr>
-                </pic:pic>
-              </a:graphicData>
-            </a:graphic>
-          </wp:inline>
-        </w:drawing>
-      </w:r>
-    </w:p>
-    <w:p>
-      <w:pPr>
-        <w:pStyle w:val="ImageCaption"/>
-      </w:pPr>
-      <w:r>
-        <w:t xml:space="preserve">Jupyter Extension in VS Code</w:t>
-      </w:r>
-    </w:p>
-    <w:bookmarkEnd w:id="103"/>
-    <w:bookmarkStart w:id="116" w:name="select-the-anaconda-python-interpreter"/>
+    <w:bookmarkEnd w:id="46"/>
+    <w:bookmarkStart w:id="47" w:name="select-the-anaconda-python-interpreter"/>
     <w:p>
       <w:pPr>
         <w:pStyle w:val="Heading2"/>
@@ -2164,13 +1058,7 @@
         <w:t xml:space="preserve"> </w:t>
       </w:r>
       <w:r>
-        <w:t xml:space="preserve">“</w:t>
-      </w:r>
-      <w:r>
-        <w:t xml:space="preserve">New File</w:t>
-      </w:r>
-      <w:r>
-        <w:t xml:space="preserve">”</w:t>
+        <w:t xml:space="preserve">“New File”</w:t>
       </w:r>
       <w:r>
         <w:t xml:space="preserve"> </w:t>
@@ -2196,61 +1084,6 @@
     </w:p>
     <w:p>
       <w:pPr>
-        <w:pStyle w:val="CaptionedFigure"/>
-      </w:pPr>
-      <w:r>
-        <w:drawing>
-          <wp:inline>
-            <wp:extent cx="5334000" cy="3405981"/>
-            <wp:effectExtent b="0" l="0" r="0" t="0"/>
-            <wp:docPr descr="New Python File in VS Code" title="" id="105" name="Picture"/>
-            <a:graphic>
-              <a:graphicData uri="http://schemas.openxmlformats.org/drawingml/2006/picture">
-                <pic:pic>
-                  <pic:nvPicPr>
-                    <pic:cNvPr descr="images/vscode-new-file.png" id="106" name="Picture"/>
-                    <pic:cNvPicPr>
-                      <a:picLocks noChangeArrowheads="1" noChangeAspect="1"/>
-                    </pic:cNvPicPr>
-                  </pic:nvPicPr>
-                  <pic:blipFill>
-                    <a:blip r:embed="rId104"/>
-                    <a:stretch>
-                      <a:fillRect/>
-                    </a:stretch>
-                  </pic:blipFill>
-                  <pic:spPr bwMode="auto">
-                    <a:xfrm>
-                      <a:off x="0" y="0"/>
-                      <a:ext cx="5334000" cy="3405981"/>
-                    </a:xfrm>
-                    <a:prstGeom prst="rect">
-                      <a:avLst/>
-                    </a:prstGeom>
-                    <a:noFill/>
-                    <a:ln w="9525">
-                      <a:noFill/>
-                      <a:headEnd/>
-                      <a:tailEnd/>
-                    </a:ln>
-                  </pic:spPr>
-                </pic:pic>
-              </a:graphicData>
-            </a:graphic>
-          </wp:inline>
-        </w:drawing>
-      </w:r>
-    </w:p>
-    <w:p>
-      <w:pPr>
-        <w:pStyle w:val="ImageCaption"/>
-      </w:pPr>
-      <w:r>
-        <w:t xml:space="preserve">New Python File in VS Code</w:t>
-      </w:r>
-    </w:p>
-    <w:p>
-      <w:pPr>
         <w:pStyle w:val="Compact"/>
         <w:numPr>
           <w:ilvl w:val="0"/>
@@ -2334,61 +1167,6 @@
     </w:p>
     <w:p>
       <w:pPr>
-        <w:pStyle w:val="CaptionedFigure"/>
-      </w:pPr>
-      <w:r>
-        <w:drawing>
-          <wp:inline>
-            <wp:extent cx="5334000" cy="2356688"/>
-            <wp:effectExtent b="0" l="0" r="0" t="0"/>
-            <wp:docPr descr="Save Python File in VS Code" title="" id="108" name="Picture"/>
-            <a:graphic>
-              <a:graphicData uri="http://schemas.openxmlformats.org/drawingml/2006/picture">
-                <pic:pic>
-                  <pic:nvPicPr>
-                    <pic:cNvPr descr="images/vscode-save-file.png" id="109" name="Picture"/>
-                    <pic:cNvPicPr>
-                      <a:picLocks noChangeArrowheads="1" noChangeAspect="1"/>
-                    </pic:cNvPicPr>
-                  </pic:nvPicPr>
-                  <pic:blipFill>
-                    <a:blip r:embed="rId107"/>
-                    <a:stretch>
-                      <a:fillRect/>
-                    </a:stretch>
-                  </pic:blipFill>
-                  <pic:spPr bwMode="auto">
-                    <a:xfrm>
-                      <a:off x="0" y="0"/>
-                      <a:ext cx="5334000" cy="2356688"/>
-                    </a:xfrm>
-                    <a:prstGeom prst="rect">
-                      <a:avLst/>
-                    </a:prstGeom>
-                    <a:noFill/>
-                    <a:ln w="9525">
-                      <a:noFill/>
-                      <a:headEnd/>
-                      <a:tailEnd/>
-                    </a:ln>
-                  </pic:spPr>
-                </pic:pic>
-              </a:graphicData>
-            </a:graphic>
-          </wp:inline>
-        </w:drawing>
-      </w:r>
-    </w:p>
-    <w:p>
-      <w:pPr>
-        <w:pStyle w:val="ImageCaption"/>
-      </w:pPr>
-      <w:r>
-        <w:t xml:space="preserve">Save Python File in VS Code</w:t>
-      </w:r>
-    </w:p>
-    <w:p>
-      <w:pPr>
         <w:pStyle w:val="Compact"/>
         <w:numPr>
           <w:ilvl w:val="0"/>
@@ -2431,61 +1209,6 @@
     </w:p>
     <w:p>
       <w:pPr>
-        <w:pStyle w:val="CaptionedFigure"/>
-      </w:pPr>
-      <w:r>
-        <w:drawing>
-          <wp:inline>
-            <wp:extent cx="5334000" cy="1870604"/>
-            <wp:effectExtent b="0" l="0" r="0" t="0"/>
-            <wp:docPr descr="Command Palette in VS Code" title="" id="111" name="Picture"/>
-            <a:graphic>
-              <a:graphicData uri="http://schemas.openxmlformats.org/drawingml/2006/picture">
-                <pic:pic>
-                  <pic:nvPicPr>
-                    <pic:cNvPr descr="images/vscode-command-palette.png" id="112" name="Picture"/>
-                    <pic:cNvPicPr>
-                      <a:picLocks noChangeArrowheads="1" noChangeAspect="1"/>
-                    </pic:cNvPicPr>
-                  </pic:nvPicPr>
-                  <pic:blipFill>
-                    <a:blip r:embed="rId110"/>
-                    <a:stretch>
-                      <a:fillRect/>
-                    </a:stretch>
-                  </pic:blipFill>
-                  <pic:spPr bwMode="auto">
-                    <a:xfrm>
-                      <a:off x="0" y="0"/>
-                      <a:ext cx="5334000" cy="1870604"/>
-                    </a:xfrm>
-                    <a:prstGeom prst="rect">
-                      <a:avLst/>
-                    </a:prstGeom>
-                    <a:noFill/>
-                    <a:ln w="9525">
-                      <a:noFill/>
-                      <a:headEnd/>
-                      <a:tailEnd/>
-                    </a:ln>
-                  </pic:spPr>
-                </pic:pic>
-              </a:graphicData>
-            </a:graphic>
-          </wp:inline>
-        </w:drawing>
-      </w:r>
-    </w:p>
-    <w:p>
-      <w:pPr>
-        <w:pStyle w:val="ImageCaption"/>
-      </w:pPr>
-      <w:r>
-        <w:t xml:space="preserve">Command Palette in VS Code</w:t>
-      </w:r>
-    </w:p>
-    <w:p>
-      <w:pPr>
         <w:pStyle w:val="Compact"/>
         <w:numPr>
           <w:ilvl w:val="0"/>
@@ -2499,13 +1222,7 @@
         <w:t xml:space="preserve"> </w:t>
       </w:r>
       <w:r>
-        <w:t xml:space="preserve">“</w:t>
-      </w:r>
-      <w:r>
-        <w:t xml:space="preserve">Python: Select Interpreter</w:t>
-      </w:r>
-      <w:r>
-        <w:t xml:space="preserve">”</w:t>
+        <w:t xml:space="preserve">“Python: Select Interpreter”</w:t>
       </w:r>
       <w:r>
         <w:t xml:space="preserve"> </w:t>
@@ -2516,61 +1233,6 @@
     </w:p>
     <w:p>
       <w:pPr>
-        <w:pStyle w:val="CaptionedFigure"/>
-      </w:pPr>
-      <w:r>
-        <w:drawing>
-          <wp:inline>
-            <wp:extent cx="5334000" cy="1865787"/>
-            <wp:effectExtent b="0" l="0" r="0" t="0"/>
-            <wp:docPr descr="Select Python Interpreter" title="" id="114" name="Picture"/>
-            <a:graphic>
-              <a:graphicData uri="http://schemas.openxmlformats.org/drawingml/2006/picture">
-                <pic:pic>
-                  <pic:nvPicPr>
-                    <pic:cNvPr descr="images/vscode-select-interpreter.png" id="115" name="Picture"/>
-                    <pic:cNvPicPr>
-                      <a:picLocks noChangeArrowheads="1" noChangeAspect="1"/>
-                    </pic:cNvPicPr>
-                  </pic:nvPicPr>
-                  <pic:blipFill>
-                    <a:blip r:embed="rId113"/>
-                    <a:stretch>
-                      <a:fillRect/>
-                    </a:stretch>
-                  </pic:blipFill>
-                  <pic:spPr bwMode="auto">
-                    <a:xfrm>
-                      <a:off x="0" y="0"/>
-                      <a:ext cx="5334000" cy="1865787"/>
-                    </a:xfrm>
-                    <a:prstGeom prst="rect">
-                      <a:avLst/>
-                    </a:prstGeom>
-                    <a:noFill/>
-                    <a:ln w="9525">
-                      <a:noFill/>
-                      <a:headEnd/>
-                      <a:tailEnd/>
-                    </a:ln>
-                  </pic:spPr>
-                </pic:pic>
-              </a:graphicData>
-            </a:graphic>
-          </wp:inline>
-        </w:drawing>
-      </w:r>
-    </w:p>
-    <w:p>
-      <w:pPr>
-        <w:pStyle w:val="ImageCaption"/>
-      </w:pPr>
-      <w:r>
-        <w:t xml:space="preserve">Select Python Interpreter</w:t>
-      </w:r>
-    </w:p>
-    <w:p>
-      <w:pPr>
         <w:pStyle w:val="Compact"/>
         <w:numPr>
           <w:ilvl w:val="0"/>
@@ -2584,32 +1246,20 @@
         <w:t xml:space="preserve"> </w:t>
       </w:r>
       <w:r>
-        <w:t xml:space="preserve">“</w:t>
-      </w:r>
-      <w:r>
-        <w:t xml:space="preserve">Python 3.x.x (</w:t>
-      </w:r>
-      <w:r>
-        <w:t xml:space="preserve">‘</w:t>
-      </w:r>
-      <w:r>
-        <w:t xml:space="preserve">base</w:t>
-      </w:r>
-      <w:r>
-        <w:t xml:space="preserve">’</w:t>
-      </w:r>
-      <w:r>
-        <w:t xml:space="preserve">) Conda</w:t>
-      </w:r>
-      <w:r>
-        <w:t xml:space="preserve">”</w:t>
+        <w:t xml:space="preserve">“Python 3.x.x (</w:t>
+      </w:r>
+      <w:r>
+        <w:t xml:space="preserve">‘base’</w:t>
+      </w:r>
+      <w:r>
+        <w:t xml:space="preserve">) Conda”</w:t>
       </w:r>
       <w:r>
         <w:t xml:space="preserve">.</w:t>
       </w:r>
     </w:p>
-    <w:bookmarkEnd w:id="116"/>
-    <w:bookmarkStart w:id="123" w:name="verify-the-connection"/>
+    <w:bookmarkEnd w:id="47"/>
+    <w:bookmarkStart w:id="48" w:name="verify-the-connection"/>
     <w:p>
       <w:pPr>
         <w:pStyle w:val="Heading2"/>
@@ -2633,13 +1283,7 @@
         <w:t xml:space="preserve"> </w:t>
       </w:r>
       <w:r>
-        <w:t xml:space="preserve">“</w:t>
-      </w:r>
-      <w:r>
-        <w:t xml:space="preserve">Run</w:t>
-      </w:r>
-      <w:r>
-        <w:t xml:space="preserve">”</w:t>
+        <w:t xml:space="preserve">“Run”</w:t>
       </w:r>
       <w:r>
         <w:t xml:space="preserve"> </w:t>
@@ -2666,68 +1310,7 @@
         <w:t xml:space="preserve"> </w:t>
       </w:r>
       <w:r>
-        <w:t xml:space="preserve">“</w:t>
-      </w:r>
-      <w:r>
-        <w:t xml:space="preserve">Run Current File in Dedicated Terminal</w:t>
-      </w:r>
-      <w:r>
-        <w:t xml:space="preserve">”</w:t>
-      </w:r>
-    </w:p>
-    <w:p>
-      <w:pPr>
-        <w:pStyle w:val="CaptionedFigure"/>
-      </w:pPr>
-      <w:r>
-        <w:drawing>
-          <wp:inline>
-            <wp:extent cx="5334000" cy="1485370"/>
-            <wp:effectExtent b="0" l="0" r="0" t="0"/>
-            <wp:docPr descr="Run Python File in VS Code" title="" id="118" name="Picture"/>
-            <a:graphic>
-              <a:graphicData uri="http://schemas.openxmlformats.org/drawingml/2006/picture">
-                <pic:pic>
-                  <pic:nvPicPr>
-                    <pic:cNvPr descr="images/vscode-run-file.png" id="119" name="Picture"/>
-                    <pic:cNvPicPr>
-                      <a:picLocks noChangeArrowheads="1" noChangeAspect="1"/>
-                    </pic:cNvPicPr>
-                  </pic:nvPicPr>
-                  <pic:blipFill>
-                    <a:blip r:embed="rId117"/>
-                    <a:stretch>
-                      <a:fillRect/>
-                    </a:stretch>
-                  </pic:blipFill>
-                  <pic:spPr bwMode="auto">
-                    <a:xfrm>
-                      <a:off x="0" y="0"/>
-                      <a:ext cx="5334000" cy="1485370"/>
-                    </a:xfrm>
-                    <a:prstGeom prst="rect">
-                      <a:avLst/>
-                    </a:prstGeom>
-                    <a:noFill/>
-                    <a:ln w="9525">
-                      <a:noFill/>
-                      <a:headEnd/>
-                      <a:tailEnd/>
-                    </a:ln>
-                  </pic:spPr>
-                </pic:pic>
-              </a:graphicData>
-            </a:graphic>
-          </wp:inline>
-        </w:drawing>
-      </w:r>
-    </w:p>
-    <w:p>
-      <w:pPr>
-        <w:pStyle w:val="ImageCaption"/>
-      </w:pPr>
-      <w:r>
-        <w:t xml:space="preserve">Run Python File in VS Code</w:t>
+        <w:t xml:space="preserve">“Run Current File in Dedicated Terminal”</w:t>
       </w:r>
     </w:p>
     <w:p>
@@ -2742,64 +1325,9 @@
         <w:t xml:space="preserve">The output should show the Anaconda Python version and its location.</w:t>
       </w:r>
     </w:p>
-    <w:p>
-      <w:pPr>
-        <w:pStyle w:val="CaptionedFigure"/>
-      </w:pPr>
-      <w:r>
-        <w:drawing>
-          <wp:inline>
-            <wp:extent cx="5334000" cy="3333750"/>
-            <wp:effectExtent b="0" l="0" r="0" t="0"/>
-            <wp:docPr descr="Python Output in VS Code" title="" id="121" name="Picture"/>
-            <a:graphic>
-              <a:graphicData uri="http://schemas.openxmlformats.org/drawingml/2006/picture">
-                <pic:pic>
-                  <pic:nvPicPr>
-                    <pic:cNvPr descr="images/vscode-output.png" id="122" name="Picture"/>
-                    <pic:cNvPicPr>
-                      <a:picLocks noChangeArrowheads="1" noChangeAspect="1"/>
-                    </pic:cNvPicPr>
-                  </pic:nvPicPr>
-                  <pic:blipFill>
-                    <a:blip r:embed="rId120"/>
-                    <a:stretch>
-                      <a:fillRect/>
-                    </a:stretch>
-                  </pic:blipFill>
-                  <pic:spPr bwMode="auto">
-                    <a:xfrm>
-                      <a:off x="0" y="0"/>
-                      <a:ext cx="5334000" cy="3333750"/>
-                    </a:xfrm>
-                    <a:prstGeom prst="rect">
-                      <a:avLst/>
-                    </a:prstGeom>
-                    <a:noFill/>
-                    <a:ln w="9525">
-                      <a:noFill/>
-                      <a:headEnd/>
-                      <a:tailEnd/>
-                    </a:ln>
-                  </pic:spPr>
-                </pic:pic>
-              </a:graphicData>
-            </a:graphic>
-          </wp:inline>
-        </w:drawing>
-      </w:r>
-    </w:p>
-    <w:p>
-      <w:pPr>
-        <w:pStyle w:val="ImageCaption"/>
-      </w:pPr>
-      <w:r>
-        <w:t xml:space="preserve">Python Output in VS Code</w:t>
-      </w:r>
-    </w:p>
-    <w:bookmarkEnd w:id="123"/>
-    <w:bookmarkEnd w:id="124"/>
-    <w:bookmarkStart w:id="130" w:name="optional-github-copilot"/>
+    <w:bookmarkEnd w:id="48"/>
+    <w:bookmarkEnd w:id="49"/>
+    <w:bookmarkStart w:id="55" w:name="optional-github-copilot"/>
     <w:p>
       <w:pPr>
         <w:pStyle w:val="Heading1"/>
@@ -2812,7 +1340,7 @@
       <w:pPr>
         <w:pStyle w:val="FirstParagraph"/>
       </w:pPr>
-      <w:hyperlink r:id="rId125">
+      <w:hyperlink r:id="rId50">
         <w:r>
           <w:rPr>
             <w:rStyle w:val="Hyperlink"/>
@@ -2829,7 +1357,7 @@
       <w:r>
         <w:t xml:space="preserve"> </w:t>
       </w:r>
-      <w:hyperlink r:id="rId126">
+      <w:hyperlink r:id="rId51">
         <w:r>
           <w:rPr>
             <w:rStyle w:val="Hyperlink"/>
@@ -2846,7 +1374,7 @@
       <w:r>
         <w:t xml:space="preserve"> </w:t>
       </w:r>
-      <w:hyperlink r:id="rId127">
+      <w:hyperlink r:id="rId52">
         <w:r>
           <w:rPr>
             <w:rStyle w:val="Hyperlink"/>
@@ -2882,7 +1410,7 @@
       <w:r>
         <w:t xml:space="preserve"> </w:t>
       </w:r>
-      <w:hyperlink r:id="rId128">
+      <w:hyperlink r:id="rId53">
         <w:r>
           <w:rPr>
             <w:rStyle w:val="Hyperlink"/>
@@ -2908,13 +1436,7 @@
         <w:t xml:space="preserve"> </w:t>
       </w:r>
       <w:r>
-        <w:t xml:space="preserve">“</w:t>
-      </w:r>
-      <w:r>
-        <w:t xml:space="preserve">Join GitHub Education</w:t>
-      </w:r>
-      <w:r>
-        <w:t xml:space="preserve">”</w:t>
+        <w:t xml:space="preserve">“Join GitHub Education”</w:t>
       </w:r>
       <w:r>
         <w:t xml:space="preserve"> </w:t>
@@ -2936,7 +1458,7 @@
       <w:r>
         <w:t xml:space="preserve"> </w:t>
       </w:r>
-      <w:hyperlink r:id="rId129">
+      <w:hyperlink r:id="rId54">
         <w:r>
           <w:rPr>
             <w:rStyle w:val="Hyperlink"/>
@@ -2951,13 +1473,7 @@
         <w:t xml:space="preserve"> </w:t>
       </w:r>
       <w:r>
-        <w:t xml:space="preserve">“</w:t>
-      </w:r>
-      <w:r>
-        <w:t xml:space="preserve">Install</w:t>
-      </w:r>
-      <w:r>
-        <w:t xml:space="preserve">”</w:t>
+        <w:t xml:space="preserve">“Install”</w:t>
       </w:r>
       <w:r>
         <w:t xml:space="preserve">. VS Code will install two extensions, GitHub Copilot and GitHub Copilot Chat.</w:t>
@@ -3020,8 +1536,8 @@
         <w:t xml:space="preserve">GitHub Copilot can be very helpful for writing code and answering questions, but it also makes mistakes. It is important to review the code suggestions and ensure they are correct before using them in your projects.</w:t>
       </w:r>
     </w:p>
-    <w:bookmarkEnd w:id="130"/>
-    <w:bookmarkStart w:id="133" w:name="conclusion"/>
+    <w:bookmarkEnd w:id="55"/>
+    <w:bookmarkStart w:id="58" w:name="conclusion"/>
     <w:p>
       <w:pPr>
         <w:pStyle w:val="Heading1"/>
@@ -3060,7 +1576,7 @@
       <w:r>
         <w:t xml:space="preserve"> </w:t>
       </w:r>
-      <w:hyperlink r:id="rId131">
+      <w:hyperlink r:id="rId56">
         <w:r>
           <w:rPr>
             <w:rStyle w:val="Hyperlink"/>
@@ -3083,7 +1599,7 @@
       <w:r>
         <w:t xml:space="preserve"> </w:t>
       </w:r>
-      <w:hyperlink r:id="rId132">
+      <w:hyperlink r:id="rId57">
         <w:r>
           <w:rPr>
             <w:rStyle w:val="Hyperlink"/>
@@ -3106,7 +1622,7 @@
       <w:r>
         <w:t xml:space="preserve"> </w:t>
       </w:r>
-      <w:hyperlink r:id="rId60">
+      <w:hyperlink r:id="rId33">
         <w:r>
           <w:rPr>
             <w:rStyle w:val="Hyperlink"/>
@@ -3128,8 +1644,12 @@
         <w:pStyle w:val="BodyText"/>
       </w:pPr>
     </w:p>
-    <w:bookmarkEnd w:id="133"/>
-    <w:sectPr/>
+    <w:bookmarkEnd w:id="58"/>
+    <w:sectPr>
+      <w:footnotePr>
+        <w:numRestart w:val="eachSect"/>
+      </w:footnotePr>
+    </w:sectPr>
   </w:body>
 </w:document>
 </file>
@@ -3497,8 +2017,6 @@
     </w:pPr>
     <w:rPr>
       <w:rFonts w:asciiTheme="majorHAnsi" w:cstheme="majorBidi" w:eastAsiaTheme="majorEastAsia" w:hAnsiTheme="majorHAnsi"/>
-      <w:spacing w:val="-10"/>
-      <w:kern w:val="28"/>
       <w:sz w:val="56"/>
       <w:szCs w:val="56"/>
     </w:rPr>
@@ -3511,15 +2029,13 @@
     <w:rsid w:val="00A10FD9"/>
     <w:rPr>
       <w:rFonts w:asciiTheme="majorHAnsi" w:cstheme="majorBidi" w:eastAsiaTheme="majorEastAsia" w:hAnsiTheme="majorHAnsi"/>
-      <w:spacing w:val="-10"/>
-      <w:kern w:val="28"/>
       <w:sz w:val="56"/>
       <w:szCs w:val="56"/>
     </w:rPr>
   </w:style>
   <w:style w:styleId="Subtitle" w:type="paragraph">
     <w:name w:val="Subtitle"/>
-    <w:basedOn w:val="Normal"/>
+    <w:basedOn w:val="Title"/>
     <w:next w:val="BodyText"/>
     <w:link w:val="SubtitleChar"/>
     <w:uiPriority w:val="11"/>
@@ -3532,7 +2048,6 @@
     </w:pPr>
     <w:rPr>
       <w:rFonts w:cstheme="majorBidi" w:eastAsiaTheme="majorEastAsia"/>
-      <w:color w:themeColor="text1" w:themeTint="A6" w:val="595959"/>
       <w:spacing w:val="15"/>
       <w:sz w:val="28"/>
       <w:szCs w:val="28"/>
@@ -3554,23 +2069,31 @@
   </w:style>
   <w:style w:customStyle="1" w:styleId="Author" w:type="paragraph">
     <w:name w:val="Author"/>
+    <w:basedOn w:val="Title"/>
     <w:next w:val="BodyText"/>
     <w:qFormat/>
     <w:pPr>
       <w:keepNext/>
       <w:keepLines/>
-      <w:jc w:val="center"/>
     </w:pPr>
+    <w:rPr>
+      <w:sz w:val="24"/>
+      <w:szCs w:val="24"/>
+    </w:rPr>
   </w:style>
   <w:style w:styleId="Date" w:type="paragraph">
     <w:name w:val="Date"/>
+    <w:basedOn w:val="Title"/>
     <w:next w:val="BodyText"/>
     <w:qFormat/>
     <w:pPr>
       <w:keepNext/>
       <w:keepLines/>
-      <w:jc w:val="center"/>
     </w:pPr>
+    <w:rPr>
+      <w:sz w:val="24"/>
+      <w:szCs w:val="24"/>
+    </w:rPr>
   </w:style>
   <w:style w:customStyle="1" w:styleId="AbstractTitle" w:type="paragraph">
     <w:name w:val="Abstract Title"/>
@@ -3585,7 +2108,6 @@
     </w:pPr>
     <w:rPr>
       <w:b/>
-      <w:color w:val="345A8A"/>
       <w:sz w:val="20"/>
       <w:szCs w:val="20"/>
     </w:rPr>

</xml_diff>